<commit_message>
Week 4 nog even weer nagekeken
</commit_message>
<xml_diff>
--- a/OpgavenWeek3.docx
+++ b/OpgavenWeek3.docx
@@ -9,6 +9,25 @@
     </w:p>
     <w:p>
       <w:r>
+        <w:t xml:space="preserve">1a: Dit komt voor bij de methodes </w:t>
+      </w:r>
+      <w:proofErr w:type="spellStart"/>
+      <w:r>
+        <w:t>aantalArtikelen</w:t>
+      </w:r>
+      <w:proofErr w:type="spellEnd"/>
+      <w:r>
+        <w:t xml:space="preserve">() en </w:t>
+      </w:r>
+      <w:proofErr w:type="spellStart"/>
+      <w:r>
+        <w:t>hoeveelheidGeldInKassa</w:t>
+      </w:r>
+      <w:proofErr w:type="spellEnd"/>
+      <w:r>
+        <w:t>().</w:t>
+      </w:r>
+      <w:r>
         <w:tab/>
       </w:r>
     </w:p>
@@ -78,7 +97,10 @@
     </w:p>
     <w:p>
       <w:r>
-        <w:t xml:space="preserve">3a: De </w:t>
+        <w:t xml:space="preserve">3a: </w:t>
+      </w:r>
+      <w:r>
+        <w:t xml:space="preserve">De </w:t>
       </w:r>
       <w:proofErr w:type="spellStart"/>
       <w:r>
@@ -86,147 +108,163 @@
       </w:r>
       <w:proofErr w:type="spellEnd"/>
       <w:r>
-        <w:t xml:space="preserve"> maakt het kantine aanbod aan.</w:t>
-      </w:r>
-      <w:r>
-        <w:tab/>
-      </w:r>
-    </w:p>
-    <w:p>
-      <w:r>
-        <w:t>3b: Aangezien er +min achter staat, wordt de waarde opgehoogd met het minimum. Normaal is de minimu</w:t>
-      </w:r>
-      <w:r>
-        <w:t xml:space="preserve">m waarde 0. Dus nu is de minimum </w:t>
-      </w:r>
-      <w:r>
-        <w:t>waarde 0 + min = min.</w:t>
-      </w:r>
-    </w:p>
-    <w:p>
-      <w:r>
-        <w:t>Het maximum komt tussen haakjes te staan. Maar omdat er later nog weer de minimum waarde bij opgeteld wordt, moet de minimum</w:t>
-      </w:r>
-      <w:r>
-        <w:t xml:space="preserve"> </w:t>
-      </w:r>
-      <w:r>
-        <w:t>waarde hier weer van het maximum afgehaald worden.</w:t>
-      </w:r>
-    </w:p>
-    <w:p>
-      <w:r>
-        <w:t xml:space="preserve">Normaal zou </w:t>
-      </w:r>
-      <w:proofErr w:type="spellStart"/>
-      <w:r>
-        <w:t>nextInt</w:t>
-      </w:r>
-      <w:proofErr w:type="spellEnd"/>
-      <w:r>
-        <w:t xml:space="preserve"> TOT de ingevoerde </w:t>
-      </w:r>
-      <w:proofErr w:type="spellStart"/>
-      <w:r>
-        <w:t>value</w:t>
-      </w:r>
-      <w:proofErr w:type="spellEnd"/>
-      <w:r>
-        <w:t xml:space="preserve"> gaan. Maar in dit geval gaat hij tot en met de ingevoerde </w:t>
-      </w:r>
-      <w:proofErr w:type="spellStart"/>
-      <w:r>
-        <w:t>value</w:t>
-      </w:r>
-      <w:proofErr w:type="spellEnd"/>
-      <w:r>
-        <w:t xml:space="preserve"> gaan. Door de +1.</w:t>
-      </w:r>
-    </w:p>
-    <w:p/>
-    <w:p>
-      <w:r>
-        <w:t>Week 4:</w:t>
-      </w:r>
-    </w:p>
-    <w:p>
-      <w:r>
-        <w:t xml:space="preserve">1c: Er hoeven geen waarden mee te worden gegeven aan het object. Een </w:t>
-      </w:r>
-      <w:proofErr w:type="spellStart"/>
-      <w:r>
-        <w:t>constructor</w:t>
-      </w:r>
-      <w:proofErr w:type="spellEnd"/>
-      <w:r>
-        <w:t xml:space="preserve"> is in dit geval dus niet nodig. Het enige wat we nodig hebben zijn de methodes.</w:t>
-      </w:r>
-    </w:p>
-    <w:p>
-      <w:r>
-        <w:t xml:space="preserve">1d: Deze 2 </w:t>
-      </w:r>
-      <w:proofErr w:type="spellStart"/>
-      <w:r>
-        <w:t>methode’s</w:t>
-      </w:r>
-      <w:proofErr w:type="spellEnd"/>
-      <w:r>
-        <w:t xml:space="preserve"> voeren niks uit op een instantie van de klasse Administratie.</w:t>
-      </w:r>
-    </w:p>
-    <w:p>
-      <w:r>
-        <w:t xml:space="preserve">1e: Nu de </w:t>
-      </w:r>
-      <w:proofErr w:type="spellStart"/>
-      <w:r>
-        <w:t>constructor</w:t>
-      </w:r>
-      <w:proofErr w:type="spellEnd"/>
-      <w:r>
-        <w:t xml:space="preserve"> private is kan men niet meer van ‘buiten af’ een nieuwe instantie van de klasse Administratie aanmaken.</w:t>
-      </w:r>
-    </w:p>
-    <w:p>
-      <w:r>
-        <w:t>1</w:t>
-      </w:r>
-      <w:r>
-        <w:t xml:space="preserve">i: Als het niet </w:t>
-      </w:r>
-      <w:proofErr w:type="spellStart"/>
-      <w:r>
-        <w:t>static</w:t>
-      </w:r>
-      <w:proofErr w:type="spellEnd"/>
-      <w:r>
-        <w:t xml:space="preserve"> is, hoeft het ook niet overal hetzelfde te zijn. Dus kan hij niet </w:t>
-      </w:r>
-      <w:proofErr w:type="spellStart"/>
-      <w:r>
-        <w:t>final</w:t>
-      </w:r>
-      <w:proofErr w:type="spellEnd"/>
-      <w:r>
-        <w:t xml:space="preserve"> worden omdat het eventueel nog gewijzigd zou kunnen worden.</w:t>
-      </w:r>
-    </w:p>
-    <w:p>
-      <w:r>
-        <w:t>1j: Nu zou het nog weer aangepast kun</w:t>
-      </w:r>
-      <w:r>
-        <w:t>nen worden, wat w</w:t>
-      </w:r>
-      <w:r>
-        <w:t>e</w:t>
-      </w:r>
-      <w:r>
-        <w:t xml:space="preserve"> </w:t>
+        <w:t xml:space="preserve"> maakt als eerst een nieuwe Kantine en een nieuwe Random aan. Hierna wordt er een array gemaakt met AANTAL_ARTIKELEN waardes die allemaal tussen MIN_ARTIKELEN_PER_SOORT en MAX_ARTIKELEN_PER_SOORT liggen.</w:t>
+      </w:r>
+      <w:r>
+        <w:t xml:space="preserve"> Hierna wordt er een </w:t>
+      </w:r>
+      <w:proofErr w:type="spellStart"/>
+      <w:r>
+        <w:t>KantineAanbod</w:t>
+      </w:r>
+      <w:proofErr w:type="spellEnd"/>
+      <w:r>
+        <w:t xml:space="preserve"> gemaakt waarbij met de artikelnamen, artikelprijzen en hoeveelheden meegeeft. Tot slot wordt het kantineaanbod </w:t>
+      </w:r>
+      <w:proofErr w:type="spellStart"/>
+      <w:r>
+        <w:t>geset</w:t>
+      </w:r>
+      <w:proofErr w:type="spellEnd"/>
+      <w:r>
+        <w:t xml:space="preserve"> voor een Kantine</w:t>
       </w:r>
       <w:bookmarkStart w:id="0" w:name="_GoBack"/>
       <w:bookmarkEnd w:id="0"/>
+    </w:p>
+    <w:p>
+      <w:r>
+        <w:t>3b: Aangezien er +min achter staat, wordt de waarde opgehoogd met het minimum. Normaal is de minimu</w:t>
+      </w:r>
+      <w:r>
+        <w:t xml:space="preserve">m waarde 0. Dus nu is de minimum </w:t>
+      </w:r>
+      <w:r>
+        <w:t>waarde 0 + min = min.</w:t>
+      </w:r>
+    </w:p>
+    <w:p>
+      <w:r>
+        <w:t>Het maximum komt tussen haakjes te staan. Maar omdat er later nog weer de minimum waarde bij opgeteld wordt, moet de minimum</w:t>
+      </w:r>
+      <w:r>
+        <w:t xml:space="preserve"> </w:t>
+      </w:r>
+      <w:r>
+        <w:t>waarde hier weer van het maximum afgehaald worden.</w:t>
+      </w:r>
+    </w:p>
+    <w:p>
+      <w:r>
+        <w:t xml:space="preserve">Normaal zou </w:t>
+      </w:r>
+      <w:proofErr w:type="spellStart"/>
+      <w:r>
+        <w:t>nextInt</w:t>
+      </w:r>
+      <w:proofErr w:type="spellEnd"/>
+      <w:r>
+        <w:t xml:space="preserve"> TOT de ingevoerde </w:t>
+      </w:r>
+      <w:proofErr w:type="spellStart"/>
+      <w:r>
+        <w:t>value</w:t>
+      </w:r>
+      <w:proofErr w:type="spellEnd"/>
+      <w:r>
+        <w:t xml:space="preserve"> gaan. Maar in dit geval gaat hij tot en met de ingevoerde </w:t>
+      </w:r>
+      <w:proofErr w:type="spellStart"/>
+      <w:r>
+        <w:t>value</w:t>
+      </w:r>
+      <w:proofErr w:type="spellEnd"/>
+      <w:r>
+        <w:t xml:space="preserve"> gaan. Door de +1.</w:t>
+      </w:r>
+    </w:p>
+    <w:p/>
+    <w:p>
+      <w:r>
+        <w:t>Week 4:</w:t>
+      </w:r>
+    </w:p>
+    <w:p>
+      <w:r>
+        <w:t xml:space="preserve">1c: Er hoeven geen waarden mee te worden gegeven aan het object. Een </w:t>
+      </w:r>
+      <w:proofErr w:type="spellStart"/>
+      <w:r>
+        <w:t>constructor</w:t>
+      </w:r>
+      <w:proofErr w:type="spellEnd"/>
+      <w:r>
+        <w:t xml:space="preserve"> is in dit geval dus niet nodig. Het enige wat we nodig hebben zijn de methodes.</w:t>
+      </w:r>
+    </w:p>
+    <w:p>
+      <w:r>
+        <w:t xml:space="preserve">1d: Deze 2 </w:t>
+      </w:r>
+      <w:proofErr w:type="spellStart"/>
+      <w:r>
+        <w:t>methode’s</w:t>
+      </w:r>
+      <w:proofErr w:type="spellEnd"/>
+      <w:r>
+        <w:t xml:space="preserve"> voeren niks uit op een instantie van de klasse Administratie.</w:t>
+      </w:r>
+    </w:p>
+    <w:p>
+      <w:r>
+        <w:t xml:space="preserve">1e: Nu de </w:t>
+      </w:r>
+      <w:proofErr w:type="spellStart"/>
+      <w:r>
+        <w:t>constructor</w:t>
+      </w:r>
+      <w:proofErr w:type="spellEnd"/>
+      <w:r>
+        <w:t xml:space="preserve"> private is kan men niet meer van ‘buiten af’ een nieuwe instantie van de klasse Administratie aanmaken.</w:t>
+      </w:r>
+    </w:p>
+    <w:p>
+      <w:r>
+        <w:t>1</w:t>
+      </w:r>
+      <w:r>
+        <w:t xml:space="preserve">i: Als het niet </w:t>
+      </w:r>
+      <w:proofErr w:type="spellStart"/>
+      <w:r>
+        <w:t>static</w:t>
+      </w:r>
+      <w:proofErr w:type="spellEnd"/>
+      <w:r>
+        <w:t xml:space="preserve"> is, hoeft het ook niet overal hetzelfde te zijn. Dus kan hij niet </w:t>
+      </w:r>
+      <w:proofErr w:type="spellStart"/>
+      <w:r>
+        <w:t>final</w:t>
+      </w:r>
+      <w:proofErr w:type="spellEnd"/>
+      <w:r>
+        <w:t xml:space="preserve"> worden omdat het eventueel nog gewijzigd zou kunnen worden.</w:t>
+      </w:r>
+    </w:p>
+    <w:p>
+      <w:r>
+        <w:t>1j: Nu zou het nog weer aangepast kun</w:t>
+      </w:r>
+      <w:r>
+        <w:t>nen worden, wat w</w:t>
+      </w:r>
+      <w:r>
+        <w:t>e</w:t>
+      </w:r>
+      <w:r>
+        <w:t xml:space="preserve"> </w:t>
+      </w:r>
       <w:r>
         <w:t>niet willen.</w:t>
       </w:r>

</xml_diff>

<commit_message>
Meeste opgave week 5
</commit_message>
<xml_diff>
--- a/OpgavenWeek3.docx
+++ b/OpgavenWeek3.docx
@@ -129,145 +129,210 @@
       <w:r>
         <w:t xml:space="preserve"> voor een Kantine</w:t>
       </w:r>
+    </w:p>
+    <w:p>
+      <w:r>
+        <w:t>3b: Aangezien er +min achter staat, wordt de waarde opgehoogd met het minimum. Normaal is de minimu</w:t>
+      </w:r>
+      <w:r>
+        <w:t xml:space="preserve">m waarde 0. Dus nu is de minimum </w:t>
+      </w:r>
+      <w:r>
+        <w:t>waarde 0 + min = min.</w:t>
+      </w:r>
+    </w:p>
+    <w:p>
+      <w:r>
+        <w:t>Het maximum komt tussen haakjes te staan. Maar omdat er later nog weer de minimum waarde bij opgeteld wordt, moet de minimum</w:t>
+      </w:r>
+      <w:r>
+        <w:t xml:space="preserve"> </w:t>
+      </w:r>
+      <w:r>
+        <w:t>waarde hier weer van het maximum afgehaald worden.</w:t>
+      </w:r>
+    </w:p>
+    <w:p>
+      <w:r>
+        <w:t xml:space="preserve">Normaal zou </w:t>
+      </w:r>
+      <w:proofErr w:type="spellStart"/>
+      <w:r>
+        <w:t>nextInt</w:t>
+      </w:r>
+      <w:proofErr w:type="spellEnd"/>
+      <w:r>
+        <w:t xml:space="preserve"> TOT de ingevoerde </w:t>
+      </w:r>
+      <w:proofErr w:type="spellStart"/>
+      <w:r>
+        <w:t>value</w:t>
+      </w:r>
+      <w:proofErr w:type="spellEnd"/>
+      <w:r>
+        <w:t xml:space="preserve"> gaan. Maar in dit geval gaat hij tot en met de ingevoerde </w:t>
+      </w:r>
+      <w:proofErr w:type="spellStart"/>
+      <w:r>
+        <w:t>value</w:t>
+      </w:r>
+      <w:proofErr w:type="spellEnd"/>
+      <w:r>
+        <w:t xml:space="preserve"> gaan. Door de +1.</w:t>
+      </w:r>
+    </w:p>
+    <w:p/>
+    <w:p>
+      <w:r>
+        <w:t>Week 4:</w:t>
+      </w:r>
+    </w:p>
+    <w:p>
+      <w:r>
+        <w:t xml:space="preserve">1c: Er hoeven geen waarden mee te worden gegeven aan het object. Een </w:t>
+      </w:r>
+      <w:proofErr w:type="spellStart"/>
+      <w:r>
+        <w:t>constructor</w:t>
+      </w:r>
+      <w:proofErr w:type="spellEnd"/>
+      <w:r>
+        <w:t xml:space="preserve"> is in dit geval dus niet nodig. Het enige wat we nodig hebben zijn de methodes.</w:t>
+      </w:r>
+    </w:p>
+    <w:p>
+      <w:r>
+        <w:t xml:space="preserve">1d: Deze 2 </w:t>
+      </w:r>
+      <w:proofErr w:type="spellStart"/>
+      <w:r>
+        <w:t>methode’s</w:t>
+      </w:r>
+      <w:proofErr w:type="spellEnd"/>
+      <w:r>
+        <w:t xml:space="preserve"> voeren niks uit op een instantie van de klasse Administratie.</w:t>
+      </w:r>
+      <w:r>
+        <w:t xml:space="preserve"> Ze voeren alleen een berekening uit op ingevoerde gegevens en retourneren de uitkomst.</w:t>
+      </w:r>
+    </w:p>
+    <w:p>
+      <w:r>
+        <w:t xml:space="preserve">1e: Nu de </w:t>
+      </w:r>
+      <w:proofErr w:type="spellStart"/>
+      <w:r>
+        <w:t>constructor</w:t>
+      </w:r>
+      <w:proofErr w:type="spellEnd"/>
+      <w:r>
+        <w:t xml:space="preserve"> private is kan men niet meer van ‘buiten af’ een nieuwe instantie van de klasse Administratie aanmaken.</w:t>
+      </w:r>
+    </w:p>
+    <w:p>
+      <w:r>
+        <w:t>1</w:t>
+      </w:r>
+      <w:r>
+        <w:t xml:space="preserve">i: Als het niet </w:t>
+      </w:r>
+      <w:proofErr w:type="spellStart"/>
+      <w:r>
+        <w:t>static</w:t>
+      </w:r>
+      <w:proofErr w:type="spellEnd"/>
+      <w:r>
+        <w:t xml:space="preserve"> is, hoeft het ook niet overal hetzelfde te zijn. Dus kan hij niet </w:t>
+      </w:r>
+      <w:proofErr w:type="spellStart"/>
+      <w:r>
+        <w:t>final</w:t>
+      </w:r>
+      <w:proofErr w:type="spellEnd"/>
+      <w:r>
+        <w:t xml:space="preserve"> worden omdat het eventueel nog gewijzigd zou kunnen worden.</w:t>
+      </w:r>
+    </w:p>
+    <w:p>
+      <w:r>
+        <w:t>1j: Nu zou het nog weer aangepast kun</w:t>
+      </w:r>
+      <w:r>
+        <w:t>nen worden, wat w</w:t>
+      </w:r>
+      <w:r>
+        <w:t>e</w:t>
+      </w:r>
+      <w:r>
+        <w:t xml:space="preserve"> </w:t>
+      </w:r>
+      <w:r>
+        <w:t>niet willen.</w:t>
+      </w:r>
+    </w:p>
+    <w:p>
+      <w:r>
+        <w:t xml:space="preserve">2b: </w:t>
+      </w:r>
+      <w:r>
+        <w:t>Omdat een super aanroep belangrijke info zou kunnen geven of aanpassen. Dit moet dus altijd als eerste gebeuren!</w:t>
+      </w:r>
+    </w:p>
+    <w:p/>
+    <w:p>
+      <w:r>
+        <w:t>Week 4:</w:t>
+      </w:r>
+    </w:p>
+    <w:p>
+      <w:r>
+        <w:lastRenderedPageBreak/>
+        <w:t>1c: In ieder geval onder deze omstandigheden is er geen verschil tussen het gebruik van .</w:t>
+      </w:r>
+      <w:proofErr w:type="spellStart"/>
+      <w:r>
+        <w:t>equals</w:t>
+      </w:r>
+      <w:proofErr w:type="spellEnd"/>
+      <w:r>
+        <w:t>() of ==.</w:t>
+      </w:r>
+    </w:p>
+    <w:p>
+      <w:r>
+        <w:t>1d: In dit geval moet je .</w:t>
+      </w:r>
+      <w:proofErr w:type="spellStart"/>
+      <w:r>
+        <w:t>equals</w:t>
+      </w:r>
+      <w:proofErr w:type="spellEnd"/>
+      <w:r>
+        <w:t>() gebruiken. == kijkt namelijk alleen of je 2 keer naar hetzelfde refereert. .</w:t>
+      </w:r>
+      <w:proofErr w:type="spellStart"/>
+      <w:r>
+        <w:t>equals</w:t>
+      </w:r>
+      <w:proofErr w:type="spellEnd"/>
+      <w:r>
+        <w:t>() kijkt ook daadwerkelijk of de inhoud gelijk is.</w:t>
+      </w:r>
+    </w:p>
+    <w:p>
+      <w:r>
+        <w:t xml:space="preserve">2c: Om te zorgen dat alleen de </w:t>
+      </w:r>
+      <w:proofErr w:type="spellStart"/>
+      <w:r>
+        <w:t>subklasses</w:t>
+      </w:r>
+      <w:proofErr w:type="spellEnd"/>
+      <w:r>
+        <w:t xml:space="preserve"> het saldo kunnen benaderen. Je wil niet dat andere klassen het saldo ook kunnen benaderen.</w:t>
+      </w:r>
       <w:bookmarkStart w:id="0" w:name="_GoBack"/>
       <w:bookmarkEnd w:id="0"/>
-    </w:p>
-    <w:p>
-      <w:r>
-        <w:t>3b: Aangezien er +min achter staat, wordt de waarde opgehoogd met het minimum. Normaal is de minimu</w:t>
-      </w:r>
-      <w:r>
-        <w:t xml:space="preserve">m waarde 0. Dus nu is de minimum </w:t>
-      </w:r>
-      <w:r>
-        <w:t>waarde 0 + min = min.</w:t>
-      </w:r>
-    </w:p>
-    <w:p>
-      <w:r>
-        <w:t>Het maximum komt tussen haakjes te staan. Maar omdat er later nog weer de minimum waarde bij opgeteld wordt, moet de minimum</w:t>
-      </w:r>
-      <w:r>
-        <w:t xml:space="preserve"> </w:t>
-      </w:r>
-      <w:r>
-        <w:t>waarde hier weer van het maximum afgehaald worden.</w:t>
-      </w:r>
-    </w:p>
-    <w:p>
-      <w:r>
-        <w:t xml:space="preserve">Normaal zou </w:t>
-      </w:r>
-      <w:proofErr w:type="spellStart"/>
-      <w:r>
-        <w:t>nextInt</w:t>
-      </w:r>
-      <w:proofErr w:type="spellEnd"/>
-      <w:r>
-        <w:t xml:space="preserve"> TOT de ingevoerde </w:t>
-      </w:r>
-      <w:proofErr w:type="spellStart"/>
-      <w:r>
-        <w:t>value</w:t>
-      </w:r>
-      <w:proofErr w:type="spellEnd"/>
-      <w:r>
-        <w:t xml:space="preserve"> gaan. Maar in dit geval gaat hij tot en met de ingevoerde </w:t>
-      </w:r>
-      <w:proofErr w:type="spellStart"/>
-      <w:r>
-        <w:t>value</w:t>
-      </w:r>
-      <w:proofErr w:type="spellEnd"/>
-      <w:r>
-        <w:t xml:space="preserve"> gaan. Door de +1.</w:t>
-      </w:r>
-    </w:p>
-    <w:p/>
-    <w:p>
-      <w:r>
-        <w:t>Week 4:</w:t>
-      </w:r>
-    </w:p>
-    <w:p>
-      <w:r>
-        <w:t xml:space="preserve">1c: Er hoeven geen waarden mee te worden gegeven aan het object. Een </w:t>
-      </w:r>
-      <w:proofErr w:type="spellStart"/>
-      <w:r>
-        <w:t>constructor</w:t>
-      </w:r>
-      <w:proofErr w:type="spellEnd"/>
-      <w:r>
-        <w:t xml:space="preserve"> is in dit geval dus niet nodig. Het enige wat we nodig hebben zijn de methodes.</w:t>
-      </w:r>
-    </w:p>
-    <w:p>
-      <w:r>
-        <w:t xml:space="preserve">1d: Deze 2 </w:t>
-      </w:r>
-      <w:proofErr w:type="spellStart"/>
-      <w:r>
-        <w:t>methode’s</w:t>
-      </w:r>
-      <w:proofErr w:type="spellEnd"/>
-      <w:r>
-        <w:t xml:space="preserve"> voeren niks uit op een instantie van de klasse Administratie.</w:t>
-      </w:r>
-    </w:p>
-    <w:p>
-      <w:r>
-        <w:t xml:space="preserve">1e: Nu de </w:t>
-      </w:r>
-      <w:proofErr w:type="spellStart"/>
-      <w:r>
-        <w:t>constructor</w:t>
-      </w:r>
-      <w:proofErr w:type="spellEnd"/>
-      <w:r>
-        <w:t xml:space="preserve"> private is kan men niet meer van ‘buiten af’ een nieuwe instantie van de klasse Administratie aanmaken.</w:t>
-      </w:r>
-    </w:p>
-    <w:p>
-      <w:r>
-        <w:t>1</w:t>
-      </w:r>
-      <w:r>
-        <w:t xml:space="preserve">i: Als het niet </w:t>
-      </w:r>
-      <w:proofErr w:type="spellStart"/>
-      <w:r>
-        <w:t>static</w:t>
-      </w:r>
-      <w:proofErr w:type="spellEnd"/>
-      <w:r>
-        <w:t xml:space="preserve"> is, hoeft het ook niet overal hetzelfde te zijn. Dus kan hij niet </w:t>
-      </w:r>
-      <w:proofErr w:type="spellStart"/>
-      <w:r>
-        <w:t>final</w:t>
-      </w:r>
-      <w:proofErr w:type="spellEnd"/>
-      <w:r>
-        <w:t xml:space="preserve"> worden omdat het eventueel nog gewijzigd zou kunnen worden.</w:t>
-      </w:r>
-    </w:p>
-    <w:p>
-      <w:r>
-        <w:t>1j: Nu zou het nog weer aangepast kun</w:t>
-      </w:r>
-      <w:r>
-        <w:t>nen worden, wat w</w:t>
-      </w:r>
-      <w:r>
-        <w:t>e</w:t>
-      </w:r>
-      <w:r>
-        <w:t xml:space="preserve"> </w:t>
-      </w:r>
-      <w:r>
-        <w:t>niet willen.</w:t>
-      </w:r>
     </w:p>
     <w:sectPr>
       <w:pgSz w:w="11906" w:h="16838"/>

</xml_diff>